<commit_message>
Ideas on domain objects
</commit_message>
<xml_diff>
--- a/documents/Userstories(ideas).docx
+++ b/documents/Userstories(ideas).docx
@@ -187,27 +187,515 @@
         <w:rPr>
           <w:lang w:val="nl-NL"/>
         </w:rPr>
-        <w:t xml:space="preserve">Als contactpersoon wil ik autorisatie via OAuth2 kunnen uitvoeren (google, </w:t>
-      </w:r>
-      <w:proofErr w:type="spellStart"/>
-      <w:r>
-        <w:rPr>
-          <w:lang w:val="nl-NL"/>
-        </w:rPr>
-        <w:t>fb</w:t>
-      </w:r>
-      <w:proofErr w:type="spellEnd"/>
-      <w:r>
-        <w:rPr>
-          <w:lang w:val="nl-NL"/>
-        </w:rPr>
-        <w:t>)</w:t>
-      </w:r>
-    </w:p>
-    <w:p>
-      <w:pPr>
-        <w:rPr>
-          <w:lang w:val="nl-NL"/>
+        <w:t>Als contactpersoon wil ik autorisatie via OAuth2 kunnen uitvoeren (google, fb)</w:t>
+      </w:r>
+    </w:p>
+    <w:p>
+      <w:pPr>
+        <w:rPr>
+          <w:lang w:val="nl-NL"/>
+        </w:rPr>
+      </w:pPr>
+      <w:r>
+        <w:rPr>
+          <w:lang w:val="nl-NL"/>
+        </w:rPr>
+        <w:br w:type="page"/>
+      </w:r>
+    </w:p>
+    <w:p>
+      <w:pPr>
+        <w:pStyle w:val="Heading1"/>
+        <w:rPr>
+          <w:lang w:val="nl-NL"/>
+        </w:rPr>
+      </w:pPr>
+      <w:r>
+        <w:rPr>
+          <w:lang w:val="nl-NL"/>
+        </w:rPr>
+        <w:lastRenderedPageBreak/>
+        <w:t xml:space="preserve">Domain </w:t>
+      </w:r>
+    </w:p>
+    <w:p>
+      <w:pPr>
+        <w:rPr>
+          <w:lang w:val="nl-NL"/>
+        </w:rPr>
+      </w:pPr>
+    </w:p>
+    <w:p>
+      <w:pPr>
+        <w:rPr>
+          <w:b/>
+          <w:bCs/>
+          <w:lang w:val="nl-NL"/>
+        </w:rPr>
+      </w:pPr>
+      <w:r>
+        <w:rPr>
+          <w:b/>
+          <w:bCs/>
+          <w:lang w:val="nl-NL"/>
+        </w:rPr>
+        <w:t>Organisation</w:t>
+      </w:r>
+    </w:p>
+    <w:p>
+      <w:pPr>
+        <w:rPr>
+          <w:i/>
+          <w:iCs/>
+          <w:lang w:val="en-GB"/>
+        </w:rPr>
+      </w:pPr>
+      <w:r>
+        <w:rPr>
+          <w:i/>
+          <w:iCs/>
+          <w:lang w:val="en-GB"/>
+        </w:rPr>
+        <w:t>Easy</w:t>
+      </w:r>
+      <w:r>
+        <w:rPr>
+          <w:i/>
+          <w:iCs/>
+          <w:lang w:val="en-GB"/>
+        </w:rPr>
+        <w:t>Access can contain multiple groups, which are considered one organisation.</w:t>
+      </w:r>
+    </w:p>
+    <w:p>
+      <w:pPr>
+        <w:rPr>
+          <w:i/>
+          <w:iCs/>
+          <w:lang w:val="en-GB"/>
+        </w:rPr>
+      </w:pPr>
+      <w:r>
+        <w:rPr>
+          <w:i/>
+          <w:iCs/>
+          <w:lang w:val="en-GB"/>
+        </w:rPr>
+        <w:t>One administrator, with possibility to create groups and maintain data records</w:t>
+      </w:r>
+    </w:p>
+    <w:p>
+      <w:pPr>
+        <w:rPr>
+          <w:i/>
+          <w:iCs/>
+          <w:lang w:val="en-GB"/>
+        </w:rPr>
+      </w:pPr>
+      <w:r>
+        <w:rPr>
+          <w:i/>
+          <w:iCs/>
+          <w:lang w:val="en-GB"/>
+        </w:rPr>
+        <w:t>Organisation has a name, address, e-mail, phone</w:t>
+      </w:r>
+    </w:p>
+    <w:p>
+      <w:pPr>
+        <w:rPr>
+          <w:b/>
+          <w:bCs/>
+          <w:lang w:val="en-GB"/>
+        </w:rPr>
+      </w:pPr>
+      <w:r>
+        <w:rPr>
+          <w:b/>
+          <w:bCs/>
+          <w:lang w:val="en-GB"/>
+        </w:rPr>
+        <w:br/>
+      </w:r>
+      <w:r>
+        <w:rPr>
+          <w:b/>
+          <w:bCs/>
+          <w:lang w:val="en-GB"/>
+        </w:rPr>
+        <w:t>Group</w:t>
+      </w:r>
+    </w:p>
+    <w:p>
+      <w:pPr>
+        <w:rPr>
+          <w:i/>
+          <w:iCs/>
+          <w:lang w:val="en-GB"/>
+        </w:rPr>
+      </w:pPr>
+      <w:r>
+        <w:rPr>
+          <w:i/>
+          <w:iCs/>
+          <w:lang w:val="en-GB"/>
+        </w:rPr>
+        <w:t>A group is a set of GroupMembers</w:t>
+      </w:r>
+    </w:p>
+    <w:p>
+      <w:pPr>
+        <w:rPr>
+          <w:i/>
+          <w:iCs/>
+          <w:lang w:val="en-GB"/>
+        </w:rPr>
+      </w:pPr>
+      <w:r>
+        <w:rPr>
+          <w:i/>
+          <w:iCs/>
+          <w:lang w:val="en-GB"/>
+        </w:rPr>
+        <w:t>A group contains 1..N groupMembers</w:t>
+      </w:r>
+    </w:p>
+    <w:p>
+      <w:pPr>
+        <w:rPr>
+          <w:i/>
+          <w:iCs/>
+          <w:lang w:val="en-GB"/>
+        </w:rPr>
+      </w:pPr>
+      <w:r>
+        <w:rPr>
+          <w:i/>
+          <w:iCs/>
+          <w:lang w:val="en-GB"/>
+        </w:rPr>
+        <w:t>First GroupMember is GroupAdmin</w:t>
+      </w:r>
+      <w:r>
+        <w:rPr>
+          <w:i/>
+          <w:iCs/>
+          <w:lang w:val="en-GB"/>
+        </w:rPr>
+        <w:br/>
+        <w:t>Group has a Name</w:t>
+      </w:r>
+      <w:r>
+        <w:rPr>
+          <w:i/>
+          <w:iCs/>
+          <w:lang w:val="en-GB"/>
+        </w:rPr>
+        <w:br/>
+        <w:t xml:space="preserve"> </w:t>
+      </w:r>
+    </w:p>
+    <w:p>
+      <w:pPr>
+        <w:rPr>
+          <w:b/>
+          <w:bCs/>
+          <w:lang w:val="en-GB"/>
+        </w:rPr>
+      </w:pPr>
+      <w:r>
+        <w:rPr>
+          <w:b/>
+          <w:bCs/>
+          <w:lang w:val="en-GB"/>
+        </w:rPr>
+        <w:t>GroupMembers</w:t>
+      </w:r>
+    </w:p>
+    <w:p>
+      <w:pPr>
+        <w:rPr>
+          <w:i/>
+          <w:iCs/>
+          <w:lang w:val="en-GB"/>
+        </w:rPr>
+      </w:pPr>
+      <w:r>
+        <w:rPr>
+          <w:i/>
+          <w:iCs/>
+          <w:lang w:val="en-GB"/>
+        </w:rPr>
+        <w:t>Properties of GroupMembers:</w:t>
+      </w:r>
+    </w:p>
+    <w:p>
+      <w:pPr>
+        <w:pStyle w:val="ListParagraph"/>
+        <w:numPr>
+          <w:ilvl w:val="0"/>
+          <w:numId w:val="1"/>
+        </w:numPr>
+        <w:rPr>
+          <w:i/>
+          <w:iCs/>
+          <w:lang w:val="en-GB"/>
+        </w:rPr>
+      </w:pPr>
+      <w:r>
+        <w:rPr>
+          <w:i/>
+          <w:iCs/>
+          <w:lang w:val="en-GB"/>
+        </w:rPr>
+        <w:t>Name</w:t>
+      </w:r>
+    </w:p>
+    <w:p>
+      <w:pPr>
+        <w:pStyle w:val="ListParagraph"/>
+        <w:numPr>
+          <w:ilvl w:val="0"/>
+          <w:numId w:val="1"/>
+        </w:numPr>
+        <w:rPr>
+          <w:lang w:val="en-GB"/>
+        </w:rPr>
+      </w:pPr>
+      <w:r>
+        <w:rPr>
+          <w:i/>
+          <w:iCs/>
+          <w:lang w:val="en-GB"/>
+        </w:rPr>
+        <w:t>Name of Parents</w:t>
+      </w:r>
+      <w:r>
+        <w:rPr>
+          <w:i/>
+          <w:iCs/>
+          <w:lang w:val="en-GB"/>
+        </w:rPr>
+        <w:t xml:space="preserve"> (phonenumber, e-mail, address)</w:t>
+      </w:r>
+    </w:p>
+    <w:p>
+      <w:pPr>
+        <w:rPr>
+          <w:lang w:val="en-GB"/>
+        </w:rPr>
+      </w:pPr>
+      <w:r>
+        <w:rPr>
+          <w:lang w:val="en-GB"/>
+        </w:rPr>
+        <w:t>Properties can be set visible/invisible to other specific GroupMembers (optional, default = visible)</w:t>
+      </w:r>
+    </w:p>
+    <w:p>
+      <w:pPr>
+        <w:rPr>
+          <w:lang w:val="en-GB"/>
+        </w:rPr>
+      </w:pPr>
+      <w:r>
+        <w:rPr>
+          <w:lang w:val="en-GB"/>
+        </w:rPr>
+        <w:t>Properties can be hidden for all GroupMembers</w:t>
+      </w:r>
+      <w:r>
+        <w:rPr>
+          <w:lang w:val="en-GB"/>
+        </w:rPr>
+        <w:br/>
+      </w:r>
+    </w:p>
+    <w:p>
+      <w:pPr>
+        <w:rPr>
+          <w:lang w:val="en-GB"/>
+        </w:rPr>
+      </w:pPr>
+      <w:r>
+        <w:rPr>
+          <w:b/>
+          <w:bCs/>
+          <w:lang w:val="en-GB"/>
+        </w:rPr>
+        <w:t>Roles</w:t>
+      </w:r>
+      <w:r>
+        <w:rPr>
+          <w:lang w:val="en-GB"/>
+        </w:rPr>
+        <w:t xml:space="preserve"> (Admin, GroupAdmin, Member)</w:t>
+      </w:r>
+    </w:p>
+    <w:p>
+      <w:pPr>
+        <w:rPr>
+          <w:lang w:val="en-GB"/>
+        </w:rPr>
+      </w:pPr>
+    </w:p>
+    <w:p>
+      <w:pPr>
+        <w:rPr>
+          <w:b/>
+          <w:bCs/>
+          <w:lang w:val="en-GB"/>
+        </w:rPr>
+      </w:pPr>
+      <w:r>
+        <w:rPr>
+          <w:b/>
+          <w:bCs/>
+          <w:lang w:val="en-GB"/>
+        </w:rPr>
+        <w:t>SingleActionAccess</w:t>
+      </w:r>
+    </w:p>
+    <w:p>
+      <w:pPr>
+        <w:rPr>
+          <w:i/>
+          <w:iCs/>
+          <w:lang w:val="en-GB"/>
+        </w:rPr>
+      </w:pPr>
+      <w:r>
+        <w:rPr>
+          <w:i/>
+          <w:iCs/>
+          <w:lang w:val="en-GB"/>
+        </w:rPr>
+        <w:t>Grant a GroupMember temporary a</w:t>
+      </w:r>
+      <w:r>
+        <w:rPr>
+          <w:i/>
+          <w:iCs/>
+          <w:lang w:val="en-GB"/>
+        </w:rPr>
+        <w:t>ccess to his data for modification</w:t>
+      </w:r>
+    </w:p>
+    <w:p>
+      <w:pPr>
+        <w:rPr>
+          <w:lang w:val="en-GB"/>
+        </w:rPr>
+      </w:pPr>
+    </w:p>
+    <w:p>
+      <w:pPr>
+        <w:rPr>
+          <w:i/>
+          <w:iCs/>
+          <w:lang w:val="en-GB"/>
+        </w:rPr>
+      </w:pPr>
+      <w:r>
+        <w:rPr>
+          <w:b/>
+          <w:bCs/>
+          <w:lang w:val="en-GB"/>
+        </w:rPr>
+        <w:t>ConfirmationAccess</w:t>
+      </w:r>
+      <w:r>
+        <w:rPr>
+          <w:lang w:val="en-GB"/>
+        </w:rPr>
+        <w:t xml:space="preserve"> (=SingleActionAccess)</w:t>
+      </w:r>
+      <w:r>
+        <w:rPr>
+          <w:lang w:val="en-GB"/>
+        </w:rPr>
+        <w:br/>
+      </w:r>
+      <w:r>
+        <w:rPr>
+          <w:i/>
+          <w:iCs/>
+          <w:lang w:val="en-GB"/>
+        </w:rPr>
+        <w:t>Grant a groupMember permission to co</w:t>
+      </w:r>
+      <w:r>
+        <w:rPr>
+          <w:i/>
+          <w:iCs/>
+          <w:lang w:val="en-GB"/>
+        </w:rPr>
+        <w:t>nfirm a new or modified GroupMember Record.</w:t>
+      </w:r>
+    </w:p>
+    <w:p>
+      <w:pPr>
+        <w:rPr>
+          <w:i/>
+          <w:iCs/>
+          <w:lang w:val="en-GB"/>
+        </w:rPr>
+      </w:pPr>
+    </w:p>
+    <w:p>
+      <w:pPr>
+        <w:rPr>
+          <w:b/>
+          <w:bCs/>
+          <w:lang w:val="en-GB"/>
+        </w:rPr>
+      </w:pPr>
+      <w:r>
+        <w:rPr>
+          <w:b/>
+          <w:bCs/>
+          <w:lang w:val="en-GB"/>
+        </w:rPr>
+        <w:t>AuthorizedAccess</w:t>
+      </w:r>
+    </w:p>
+    <w:p>
+      <w:pPr>
+        <w:rPr>
+          <w:i/>
+          <w:iCs/>
+          <w:lang w:val="en-GB"/>
+        </w:rPr>
+      </w:pPr>
+      <w:r>
+        <w:rPr>
+          <w:i/>
+          <w:iCs/>
+          <w:lang w:val="en-GB"/>
+        </w:rPr>
+        <w:t xml:space="preserve">Admin &amp; GroupAdmin can login for maintenance purposes. </w:t>
+      </w:r>
+      <w:r>
+        <w:rPr>
+          <w:i/>
+          <w:iCs/>
+          <w:lang w:val="en-GB"/>
+        </w:rPr>
+        <w:br/>
+        <w:t>Only a limited number of people can get total overviews, all other roles have only access to a single GroupMember record</w:t>
+      </w:r>
+    </w:p>
+    <w:p>
+      <w:pPr>
+        <w:rPr>
+          <w:lang w:val="en-GB"/>
+        </w:rPr>
+      </w:pPr>
+    </w:p>
+    <w:p>
+      <w:pPr>
+        <w:rPr>
+          <w:lang w:val="en-GB"/>
         </w:rPr>
       </w:pPr>
     </w:p>
@@ -269,6 +757,126 @@
     </w:p>
   </w:footnote>
 </w:footnotes>
+</file>
+
+<file path=word/numbering.xml><?xml version="1.0" encoding="utf-8"?>
+<w:numbering xmlns:wpc="http://schemas.microsoft.com/office/word/2010/wordprocessingCanvas" xmlns:cx="http://schemas.microsoft.com/office/drawing/2014/chartex" xmlns:cx1="http://schemas.microsoft.com/office/drawing/2015/9/8/chartex" xmlns:cx2="http://schemas.microsoft.com/office/drawing/2015/10/21/chartex" xmlns:cx3="http://schemas.microsoft.com/office/drawing/2016/5/9/chartex" xmlns:cx4="http://schemas.microsoft.com/office/drawing/2016/5/10/chartex" xmlns:cx5="http://schemas.microsoft.com/office/drawing/2016/5/11/chartex" xmlns:cx6="http://schemas.microsoft.com/office/drawing/2016/5/12/chartex" xmlns:cx7="http://schemas.microsoft.com/office/drawing/2016/5/13/chartex" xmlns:cx8="http://schemas.microsoft.com/office/drawing/2016/5/14/chartex" xmlns:mc="http://schemas.openxmlformats.org/markup-compatibility/2006" xmlns:aink="http://schemas.microsoft.com/office/drawing/2016/ink" xmlns:am3d="http://schemas.microsoft.com/office/drawing/2017/model3d" xmlns:o="urn:schemas-microsoft-com:office:office" xmlns:r="http://schemas.openxmlformats.org/officeDocument/2006/relationships" xmlns:m="http://schemas.openxmlformats.org/officeDocument/2006/math" xmlns:v="urn:schemas-microsoft-com:vml" xmlns:wp14="http://schemas.microsoft.com/office/word/2010/wordprocessingDrawing" xmlns:wp="http://schemas.openxmlformats.org/drawingml/2006/wordprocessingDrawing" xmlns:w10="urn:schemas-microsoft-com:office:word" xmlns:w="http://schemas.openxmlformats.org/wordprocessingml/2006/main" xmlns:w14="http://schemas.microsoft.com/office/word/2010/wordml" xmlns:w15="http://schemas.microsoft.com/office/word/2012/wordml" xmlns:w16cex="http://schemas.microsoft.com/office/word/2018/wordml/cex" xmlns:w16cid="http://schemas.microsoft.com/office/word/2016/wordml/cid" xmlns:w16="http://schemas.microsoft.com/office/word/2018/wordml" xmlns:w16sdtdh="http://schemas.microsoft.com/office/word/2020/wordml/sdtdatahash" xmlns:w16se="http://schemas.microsoft.com/office/word/2015/wordml/symex" xmlns:wpg="http://schemas.microsoft.com/office/word/2010/wordprocessingGroup" xmlns:wpi="http://schemas.microsoft.com/office/word/2010/wordprocessingInk" xmlns:wne="http://schemas.microsoft.com/office/word/2006/wordml" xmlns:wps="http://schemas.microsoft.com/office/word/2010/wordprocessingShape" mc:Ignorable="w14 w15 w16se w16cid w16 w16cex w16sdtdh wp14">
+  <w:abstractNum w:abstractNumId="0" w15:restartNumberingAfterBreak="0">
+    <w:nsid w:val="4A741B32"/>
+    <w:multiLevelType w:val="hybridMultilevel"/>
+    <w:tmpl w:val="4E00BE18"/>
+    <w:lvl w:ilvl="0" w:tplc="A2ECBAA8">
+      <w:numFmt w:val="bullet"/>
+      <w:lvlText w:val="-"/>
+      <w:lvlJc w:val="left"/>
+      <w:pPr>
+        <w:ind w:left="720" w:hanging="360"/>
+      </w:pPr>
+      <w:rPr>
+        <w:rFonts w:ascii="Calibri" w:eastAsiaTheme="minorHAnsi" w:hAnsi="Calibri" w:cs="Calibri" w:hint="default"/>
+      </w:rPr>
+    </w:lvl>
+    <w:lvl w:ilvl="1" w:tplc="08090003" w:tentative="1">
+      <w:start w:val="1"/>
+      <w:numFmt w:val="bullet"/>
+      <w:lvlText w:val="o"/>
+      <w:lvlJc w:val="left"/>
+      <w:pPr>
+        <w:ind w:left="1440" w:hanging="360"/>
+      </w:pPr>
+      <w:rPr>
+        <w:rFonts w:ascii="Courier New" w:hAnsi="Courier New" w:cs="Courier New" w:hint="default"/>
+      </w:rPr>
+    </w:lvl>
+    <w:lvl w:ilvl="2" w:tplc="08090005" w:tentative="1">
+      <w:start w:val="1"/>
+      <w:numFmt w:val="bullet"/>
+      <w:lvlText w:val=""/>
+      <w:lvlJc w:val="left"/>
+      <w:pPr>
+        <w:ind w:left="2160" w:hanging="360"/>
+      </w:pPr>
+      <w:rPr>
+        <w:rFonts w:ascii="Wingdings" w:hAnsi="Wingdings" w:hint="default"/>
+      </w:rPr>
+    </w:lvl>
+    <w:lvl w:ilvl="3" w:tplc="08090001" w:tentative="1">
+      <w:start w:val="1"/>
+      <w:numFmt w:val="bullet"/>
+      <w:lvlText w:val=""/>
+      <w:lvlJc w:val="left"/>
+      <w:pPr>
+        <w:ind w:left="2880" w:hanging="360"/>
+      </w:pPr>
+      <w:rPr>
+        <w:rFonts w:ascii="Symbol" w:hAnsi="Symbol" w:hint="default"/>
+      </w:rPr>
+    </w:lvl>
+    <w:lvl w:ilvl="4" w:tplc="08090003" w:tentative="1">
+      <w:start w:val="1"/>
+      <w:numFmt w:val="bullet"/>
+      <w:lvlText w:val="o"/>
+      <w:lvlJc w:val="left"/>
+      <w:pPr>
+        <w:ind w:left="3600" w:hanging="360"/>
+      </w:pPr>
+      <w:rPr>
+        <w:rFonts w:ascii="Courier New" w:hAnsi="Courier New" w:cs="Courier New" w:hint="default"/>
+      </w:rPr>
+    </w:lvl>
+    <w:lvl w:ilvl="5" w:tplc="08090005" w:tentative="1">
+      <w:start w:val="1"/>
+      <w:numFmt w:val="bullet"/>
+      <w:lvlText w:val=""/>
+      <w:lvlJc w:val="left"/>
+      <w:pPr>
+        <w:ind w:left="4320" w:hanging="360"/>
+      </w:pPr>
+      <w:rPr>
+        <w:rFonts w:ascii="Wingdings" w:hAnsi="Wingdings" w:hint="default"/>
+      </w:rPr>
+    </w:lvl>
+    <w:lvl w:ilvl="6" w:tplc="08090001" w:tentative="1">
+      <w:start w:val="1"/>
+      <w:numFmt w:val="bullet"/>
+      <w:lvlText w:val=""/>
+      <w:lvlJc w:val="left"/>
+      <w:pPr>
+        <w:ind w:left="5040" w:hanging="360"/>
+      </w:pPr>
+      <w:rPr>
+        <w:rFonts w:ascii="Symbol" w:hAnsi="Symbol" w:hint="default"/>
+      </w:rPr>
+    </w:lvl>
+    <w:lvl w:ilvl="7" w:tplc="08090003" w:tentative="1">
+      <w:start w:val="1"/>
+      <w:numFmt w:val="bullet"/>
+      <w:lvlText w:val="o"/>
+      <w:lvlJc w:val="left"/>
+      <w:pPr>
+        <w:ind w:left="5760" w:hanging="360"/>
+      </w:pPr>
+      <w:rPr>
+        <w:rFonts w:ascii="Courier New" w:hAnsi="Courier New" w:cs="Courier New" w:hint="default"/>
+      </w:rPr>
+    </w:lvl>
+    <w:lvl w:ilvl="8" w:tplc="08090005" w:tentative="1">
+      <w:start w:val="1"/>
+      <w:numFmt w:val="bullet"/>
+      <w:lvlText w:val=""/>
+      <w:lvlJc w:val="left"/>
+      <w:pPr>
+        <w:ind w:left="6480" w:hanging="360"/>
+      </w:pPr>
+      <w:rPr>
+        <w:rFonts w:ascii="Wingdings" w:hAnsi="Wingdings" w:hint="default"/>
+      </w:rPr>
+    </w:lvl>
+  </w:abstractNum>
+  <w:num w:numId="1">
+    <w:abstractNumId w:val="0"/>
+  </w:num>
+</w:numbering>
 </file>
 
 <file path=word/styles.xml><?xml version="1.0" encoding="utf-8"?>
@@ -670,6 +1278,27 @@
     <w:name w:val="Normal"/>
     <w:qFormat/>
   </w:style>
+  <w:style w:type="paragraph" w:styleId="Heading1">
+    <w:name w:val="heading 1"/>
+    <w:basedOn w:val="Normal"/>
+    <w:next w:val="Normal"/>
+    <w:link w:val="Heading1Char"/>
+    <w:uiPriority w:val="9"/>
+    <w:qFormat/>
+    <w:rsid w:val="00D90A86"/>
+    <w:pPr>
+      <w:keepNext/>
+      <w:keepLines/>
+      <w:spacing w:before="240" w:after="0"/>
+      <w:outlineLvl w:val="0"/>
+    </w:pPr>
+    <w:rPr>
+      <w:rFonts w:asciiTheme="majorHAnsi" w:eastAsiaTheme="majorEastAsia" w:hAnsiTheme="majorHAnsi" w:cstheme="majorBidi"/>
+      <w:color w:val="2F5496" w:themeColor="accent1" w:themeShade="BF"/>
+      <w:sz w:val="32"/>
+      <w:szCs w:val="32"/>
+    </w:rPr>
+  </w:style>
   <w:style w:type="character" w:default="1" w:styleId="DefaultParagraphFont">
     <w:name w:val="Default Paragraph Font"/>
     <w:uiPriority w:val="1"/>
@@ -740,6 +1369,30 @@
     <w:link w:val="Footer"/>
     <w:uiPriority w:val="99"/>
     <w:rsid w:val="00F61DC8"/>
+  </w:style>
+  <w:style w:type="character" w:customStyle="1" w:styleId="Heading1Char">
+    <w:name w:val="Heading 1 Char"/>
+    <w:basedOn w:val="DefaultParagraphFont"/>
+    <w:link w:val="Heading1"/>
+    <w:uiPriority w:val="9"/>
+    <w:rsid w:val="00D90A86"/>
+    <w:rPr>
+      <w:rFonts w:asciiTheme="majorHAnsi" w:eastAsiaTheme="majorEastAsia" w:hAnsiTheme="majorHAnsi" w:cstheme="majorBidi"/>
+      <w:color w:val="2F5496" w:themeColor="accent1" w:themeShade="BF"/>
+      <w:sz w:val="32"/>
+      <w:szCs w:val="32"/>
+    </w:rPr>
+  </w:style>
+  <w:style w:type="paragraph" w:styleId="ListParagraph">
+    <w:name w:val="List Paragraph"/>
+    <w:basedOn w:val="Normal"/>
+    <w:uiPriority w:val="34"/>
+    <w:qFormat/>
+    <w:rsid w:val="00D90A86"/>
+    <w:pPr>
+      <w:ind w:left="720"/>
+      <w:contextualSpacing/>
+    </w:pPr>
   </w:style>
 </w:styles>
 </file>

</xml_diff>

<commit_message>
some new tests added some additional stories
</commit_message>
<xml_diff>
--- a/documents/Userstories(ideas).docx
+++ b/documents/Userstories(ideas).docx
@@ -32,7 +32,21 @@
         <w:rPr>
           <w:lang w:val="nl-NL"/>
         </w:rPr>
-        <w:t>en enkele klik een klassenlijst maken</w:t>
+        <w:t xml:space="preserve">en enkele klik een </w:t>
+      </w:r>
+      <w:r>
+        <w:rPr>
+          <w:lang w:val="nl-NL"/>
+        </w:rPr>
+        <w:t xml:space="preserve">lijst (klassenlijst) maken met alle gegevens van </w:t>
+      </w:r>
+      <w:r>
+        <w:rPr>
+          <w:i/>
+          <w:iCs/>
+          <w:lang w:val="nl-NL"/>
+        </w:rPr>
+        <w:t>groupMembers</w:t>
       </w:r>
     </w:p>
     <w:p>
@@ -86,19 +100,7 @@
         <w:rPr>
           <w:lang w:val="nl-NL"/>
         </w:rPr>
-        <w:t xml:space="preserve"> wil ik kunnen configureren </w:t>
-      </w:r>
-      <w:r>
-        <w:rPr>
-          <w:lang w:val="nl-NL"/>
-        </w:rPr>
-        <w:t>welke gegevens zichtbaar zijn</w:t>
-      </w:r>
-      <w:r>
-        <w:rPr>
-          <w:lang w:val="nl-NL"/>
-        </w:rPr>
-        <w:t xml:space="preserve"> op een contactlijst</w:t>
+        <w:t xml:space="preserve"> wil ik kunnen configureren welke gegevens zichtbaar zijn op een contactlijst</w:t>
       </w:r>
     </w:p>
     <w:p>
@@ -269,13 +271,7 @@
         <w:rPr>
           <w:lang w:val="nl-NL"/>
         </w:rPr>
-        <w:t xml:space="preserve">wil ik bulk-berichten kunnen sturen naar alle </w:t>
-      </w:r>
-      <w:r>
-        <w:rPr>
-          <w:lang w:val="nl-NL"/>
-        </w:rPr>
-        <w:t>personen op de lijst</w:t>
+        <w:t>wil ik bulk-berichten kunnen sturen naar alle personen op de lijst</w:t>
       </w:r>
       <w:r>
         <w:rPr>
@@ -409,6 +405,47 @@
         <w:rPr>
           <w:lang w:val="nl-NL"/>
         </w:rPr>
+        <w:t xml:space="preserve"> wil ik een lijst van contactgegevens (waartoe ik machtiging heb gekregen om in te zien) van andere </w:t>
+      </w:r>
+      <w:r>
+        <w:rPr>
+          <w:i/>
+          <w:iCs/>
+          <w:lang w:val="nl-NL"/>
+        </w:rPr>
+        <w:t>groupMembers</w:t>
+      </w:r>
+      <w:r>
+        <w:rPr>
+          <w:lang w:val="nl-NL"/>
+        </w:rPr>
+        <w:t xml:space="preserve"> maken.  </w:t>
+      </w:r>
+    </w:p>
+    <w:p>
+      <w:pPr>
+        <w:rPr>
+          <w:lang w:val="nl-NL"/>
+        </w:rPr>
+      </w:pPr>
+      <w:r>
+        <w:rPr>
+          <w:lang w:val="nl-NL"/>
+        </w:rPr>
+        <w:t xml:space="preserve">Als </w:t>
+      </w:r>
+      <w:r>
+        <w:rPr>
+          <w:i/>
+          <w:iCs/>
+          <w:lang w:val="nl-NL"/>
+        </w:rPr>
+        <w:t>groupMember</w:t>
+      </w:r>
+      <w:r>
+        <w:rPr>
+          <w:lang w:val="nl-NL"/>
+        </w:rPr>
         <w:t xml:space="preserve"> wil ik autorisatie kunnen uitvoeren via 2fa (enkele gegevens, + code als bevestiging)</w:t>
       </w:r>
     </w:p>
@@ -520,6 +557,8 @@
     <w:p>
       <w:pPr>
         <w:rPr>
+          <w:i/>
+          <w:iCs/>
           <w:lang w:val="nl-NL"/>
         </w:rPr>
       </w:pPr>
@@ -547,7 +586,19 @@
         <w:rPr>
           <w:lang w:val="nl-NL"/>
         </w:rPr>
-        <w:t xml:space="preserve">dele van </w:t>
+        <w:t>dele</w:t>
+      </w:r>
+      <w:r>
+        <w:rPr>
+          <w:lang w:val="nl-NL"/>
+        </w:rPr>
+        <w:t>n</w:t>
+      </w:r>
+      <w:r>
+        <w:rPr>
+          <w:lang w:val="nl-NL"/>
+        </w:rPr>
+        <w:t xml:space="preserve"> van </w:t>
       </w:r>
       <w:r>
         <w:rPr>
@@ -600,6 +651,82 @@
         <w:rPr>
           <w:lang w:val="nl-NL"/>
         </w:rPr>
+        <w:t xml:space="preserve"> wil ik aangeven welke contactgegevens gedeeld worden met een andere </w:t>
+      </w:r>
+      <w:r>
+        <w:rPr>
+          <w:i/>
+          <w:iCs/>
+          <w:lang w:val="nl-NL"/>
+        </w:rPr>
+        <w:t>groupMember</w:t>
+      </w:r>
+    </w:p>
+    <w:p>
+      <w:pPr>
+        <w:rPr>
+          <w:lang w:val="nl-NL"/>
+        </w:rPr>
+      </w:pPr>
+      <w:r>
+        <w:rPr>
+          <w:lang w:val="nl-NL"/>
+        </w:rPr>
+        <w:t xml:space="preserve">Als </w:t>
+      </w:r>
+      <w:r>
+        <w:rPr>
+          <w:i/>
+          <w:iCs/>
+          <w:lang w:val="nl-NL"/>
+        </w:rPr>
+        <w:t>groupMember</w:t>
+      </w:r>
+      <w:r>
+        <w:rPr>
+          <w:lang w:val="nl-NL"/>
+        </w:rPr>
+        <w:t xml:space="preserve"> wil ik eerder verstrekte toegang van </w:t>
+      </w:r>
+      <w:r>
+        <w:rPr>
+          <w:i/>
+          <w:iCs/>
+          <w:lang w:val="nl-NL"/>
+        </w:rPr>
+        <w:t>groupMembers</w:t>
+      </w:r>
+      <w:r>
+        <w:rPr>
+          <w:lang w:val="nl-NL"/>
+        </w:rPr>
+        <w:t xml:space="preserve"> tot mijn gegevens (gedeeltelijk) intrekken.</w:t>
+      </w:r>
+    </w:p>
+    <w:p>
+      <w:pPr>
+        <w:rPr>
+          <w:lang w:val="nl-NL"/>
+        </w:rPr>
+      </w:pPr>
+      <w:r>
+        <w:rPr>
+          <w:lang w:val="nl-NL"/>
+        </w:rPr>
+        <w:t xml:space="preserve">Als </w:t>
+      </w:r>
+      <w:r>
+        <w:rPr>
+          <w:i/>
+          <w:iCs/>
+          <w:lang w:val="nl-NL"/>
+        </w:rPr>
+        <w:t>groupMember</w:t>
+      </w:r>
+      <w:r>
+        <w:rPr>
+          <w:lang w:val="nl-NL"/>
+        </w:rPr>
         <w:t xml:space="preserve"> wil ik online een lijst van alle </w:t>
       </w:r>
       <w:r>
@@ -745,13 +872,14 @@
         <w:rPr>
           <w:lang w:val="nl-NL"/>
         </w:rPr>
+        <w:lastRenderedPageBreak/>
         <w:br/>
       </w:r>
       <w:r>
         <w:rPr>
           <w:i/>
           <w:iCs/>
-          <w:lang w:val="en-GB"/>
+          <w:lang w:val="nl-NL"/>
         </w:rPr>
         <w:t xml:space="preserve">Administrator opties, low priority. </w:t>
       </w:r>
@@ -1542,7 +1670,7 @@
       </w:rPr>
     </w:lvl>
   </w:abstractNum>
-  <w:num w:numId="1">
+  <w:num w:numId="1" w16cid:durableId="1789277532">
     <w:abstractNumId w:val="0"/>
   </w:num>
 </w:numbering>

</xml_diff>